<commit_message>
feat: idea reports ver 30
</commit_message>
<xml_diff>
--- a/documents/word-report/BAO_CAO_THUC_TAP_SORA.docx
+++ b/documents/word-report/BAO_CAO_THUC_TAP_SORA.docx
@@ -510,7 +510,7 @@
       <w:tr>
         <w:tc>
           <w:tcPr>
-            <w:tcW w:type="dxa" w:w="4702"/>
+            <w:tcW w:type="dxa" w:w="1701"/>
             <w:shd w:fill="D9E2F3"/>
           </w:tcPr>
           <w:p>
@@ -530,7 +530,7 @@
         </w:tc>
         <w:tc>
           <w:tcPr>
-            <w:tcW w:type="dxa" w:w="4702"/>
+            <w:tcW w:type="dxa" w:w="7370"/>
             <w:shd w:fill="D9E2F3"/>
           </w:tcPr>
           <w:p>
@@ -552,7 +552,7 @@
       <w:tr>
         <w:tc>
           <w:tcPr>
-            <w:tcW w:type="dxa" w:w="4702"/>
+            <w:tcW w:type="dxa" w:w="1701"/>
           </w:tcPr>
           <w:p>
             <w:r>
@@ -568,7 +568,7 @@
         </w:tc>
         <w:tc>
           <w:tcPr>
-            <w:tcW w:type="dxa" w:w="4702"/>
+            <w:tcW w:type="dxa" w:w="7370"/>
           </w:tcPr>
           <w:p>
             <w:r>
@@ -586,7 +586,7 @@
       <w:tr>
         <w:tc>
           <w:tcPr>
-            <w:tcW w:type="dxa" w:w="4702"/>
+            <w:tcW w:type="dxa" w:w="1701"/>
           </w:tcPr>
           <w:p>
             <w:r>
@@ -602,7 +602,7 @@
         </w:tc>
         <w:tc>
           <w:tcPr>
-            <w:tcW w:type="dxa" w:w="4702"/>
+            <w:tcW w:type="dxa" w:w="7370"/>
           </w:tcPr>
           <w:p>
             <w:r>
@@ -620,7 +620,7 @@
       <w:tr>
         <w:tc>
           <w:tcPr>
-            <w:tcW w:type="dxa" w:w="4702"/>
+            <w:tcW w:type="dxa" w:w="1701"/>
           </w:tcPr>
           <w:p>
             <w:r>
@@ -636,7 +636,7 @@
         </w:tc>
         <w:tc>
           <w:tcPr>
-            <w:tcW w:type="dxa" w:w="4702"/>
+            <w:tcW w:type="dxa" w:w="7370"/>
           </w:tcPr>
           <w:p>
             <w:r>
@@ -654,7 +654,7 @@
       <w:tr>
         <w:tc>
           <w:tcPr>
-            <w:tcW w:type="dxa" w:w="4702"/>
+            <w:tcW w:type="dxa" w:w="1701"/>
           </w:tcPr>
           <w:p>
             <w:r>
@@ -670,7 +670,7 @@
         </w:tc>
         <w:tc>
           <w:tcPr>
-            <w:tcW w:type="dxa" w:w="4702"/>
+            <w:tcW w:type="dxa" w:w="7370"/>
           </w:tcPr>
           <w:p>
             <w:r>
@@ -688,7 +688,7 @@
       <w:tr>
         <w:tc>
           <w:tcPr>
-            <w:tcW w:type="dxa" w:w="4702"/>
+            <w:tcW w:type="dxa" w:w="1701"/>
           </w:tcPr>
           <w:p>
             <w:r>
@@ -704,7 +704,7 @@
         </w:tc>
         <w:tc>
           <w:tcPr>
-            <w:tcW w:type="dxa" w:w="4702"/>
+            <w:tcW w:type="dxa" w:w="7370"/>
           </w:tcPr>
           <w:p>
             <w:r>
@@ -722,7 +722,7 @@
       <w:tr>
         <w:tc>
           <w:tcPr>
-            <w:tcW w:type="dxa" w:w="4702"/>
+            <w:tcW w:type="dxa" w:w="1701"/>
           </w:tcPr>
           <w:p>
             <w:r>
@@ -738,7 +738,7 @@
         </w:tc>
         <w:tc>
           <w:tcPr>
-            <w:tcW w:type="dxa" w:w="4702"/>
+            <w:tcW w:type="dxa" w:w="7370"/>
           </w:tcPr>
           <w:p>
             <w:r>
@@ -756,7 +756,7 @@
       <w:tr>
         <w:tc>
           <w:tcPr>
-            <w:tcW w:type="dxa" w:w="4702"/>
+            <w:tcW w:type="dxa" w:w="1701"/>
           </w:tcPr>
           <w:p>
             <w:r>
@@ -772,7 +772,7 @@
         </w:tc>
         <w:tc>
           <w:tcPr>
-            <w:tcW w:type="dxa" w:w="4702"/>
+            <w:tcW w:type="dxa" w:w="7370"/>
           </w:tcPr>
           <w:p>
             <w:r>
@@ -790,7 +790,7 @@
       <w:tr>
         <w:tc>
           <w:tcPr>
-            <w:tcW w:type="dxa" w:w="4702"/>
+            <w:tcW w:type="dxa" w:w="1701"/>
           </w:tcPr>
           <w:p>
             <w:r>
@@ -806,7 +806,7 @@
         </w:tc>
         <w:tc>
           <w:tcPr>
-            <w:tcW w:type="dxa" w:w="4702"/>
+            <w:tcW w:type="dxa" w:w="7370"/>
           </w:tcPr>
           <w:p>
             <w:r>
@@ -824,7 +824,7 @@
       <w:tr>
         <w:tc>
           <w:tcPr>
-            <w:tcW w:type="dxa" w:w="4702"/>
+            <w:tcW w:type="dxa" w:w="1701"/>
           </w:tcPr>
           <w:p>
             <w:r>
@@ -840,7 +840,7 @@
         </w:tc>
         <w:tc>
           <w:tcPr>
-            <w:tcW w:type="dxa" w:w="4702"/>
+            <w:tcW w:type="dxa" w:w="7370"/>
           </w:tcPr>
           <w:p>
             <w:r>
@@ -858,7 +858,7 @@
       <w:tr>
         <w:tc>
           <w:tcPr>
-            <w:tcW w:type="dxa" w:w="4702"/>
+            <w:tcW w:type="dxa" w:w="1701"/>
           </w:tcPr>
           <w:p>
             <w:r>
@@ -874,7 +874,7 @@
         </w:tc>
         <w:tc>
           <w:tcPr>
-            <w:tcW w:type="dxa" w:w="4702"/>
+            <w:tcW w:type="dxa" w:w="7370"/>
           </w:tcPr>
           <w:p>
             <w:r>
@@ -892,7 +892,7 @@
       <w:tr>
         <w:tc>
           <w:tcPr>
-            <w:tcW w:type="dxa" w:w="4702"/>
+            <w:tcW w:type="dxa" w:w="1701"/>
           </w:tcPr>
           <w:p>
             <w:r>
@@ -908,7 +908,7 @@
         </w:tc>
         <w:tc>
           <w:tcPr>
-            <w:tcW w:type="dxa" w:w="4702"/>
+            <w:tcW w:type="dxa" w:w="7370"/>
           </w:tcPr>
           <w:p>
             <w:r>
@@ -926,7 +926,7 @@
       <w:tr>
         <w:tc>
           <w:tcPr>
-            <w:tcW w:type="dxa" w:w="4702"/>
+            <w:tcW w:type="dxa" w:w="1701"/>
           </w:tcPr>
           <w:p>
             <w:r>
@@ -942,7 +942,7 @@
         </w:tc>
         <w:tc>
           <w:tcPr>
-            <w:tcW w:type="dxa" w:w="4702"/>
+            <w:tcW w:type="dxa" w:w="7370"/>
           </w:tcPr>
           <w:p>
             <w:r>
@@ -1655,7 +1655,7 @@
       <w:tr>
         <w:tc>
           <w:tcPr>
-            <w:tcW w:type="dxa" w:w="3135"/>
+            <w:tcW w:type="dxa" w:w="850"/>
             <w:shd w:fill="D9E2F3"/>
           </w:tcPr>
           <w:p>
@@ -1675,7 +1675,7 @@
         </w:tc>
         <w:tc>
           <w:tcPr>
-            <w:tcW w:type="dxa" w:w="3135"/>
+            <w:tcW w:type="dxa" w:w="3118"/>
             <w:shd w:fill="D9E2F3"/>
           </w:tcPr>
           <w:p>
@@ -1695,7 +1695,7 @@
         </w:tc>
         <w:tc>
           <w:tcPr>
-            <w:tcW w:type="dxa" w:w="3135"/>
+            <w:tcW w:type="dxa" w:w="5102"/>
             <w:shd w:fill="D9E2F3"/>
           </w:tcPr>
           <w:p>
@@ -1717,7 +1717,7 @@
       <w:tr>
         <w:tc>
           <w:tcPr>
-            <w:tcW w:type="dxa" w:w="3135"/>
+            <w:tcW w:type="dxa" w:w="850"/>
           </w:tcPr>
           <w:p>
             <w:r>
@@ -1733,7 +1733,7 @@
         </w:tc>
         <w:tc>
           <w:tcPr>
-            <w:tcW w:type="dxa" w:w="3135"/>
+            <w:tcW w:type="dxa" w:w="3118"/>
           </w:tcPr>
           <w:p>
             <w:r>
@@ -1749,7 +1749,7 @@
         </w:tc>
         <w:tc>
           <w:tcPr>
-            <w:tcW w:type="dxa" w:w="3135"/>
+            <w:tcW w:type="dxa" w:w="5102"/>
           </w:tcPr>
           <w:p>
             <w:r>
@@ -1767,7 +1767,7 @@
       <w:tr>
         <w:tc>
           <w:tcPr>
-            <w:tcW w:type="dxa" w:w="3135"/>
+            <w:tcW w:type="dxa" w:w="850"/>
           </w:tcPr>
           <w:p>
             <w:r>
@@ -1783,7 +1783,7 @@
         </w:tc>
         <w:tc>
           <w:tcPr>
-            <w:tcW w:type="dxa" w:w="3135"/>
+            <w:tcW w:type="dxa" w:w="3118"/>
           </w:tcPr>
           <w:p>
             <w:r>
@@ -1799,7 +1799,7 @@
         </w:tc>
         <w:tc>
           <w:tcPr>
-            <w:tcW w:type="dxa" w:w="3135"/>
+            <w:tcW w:type="dxa" w:w="5102"/>
           </w:tcPr>
           <w:p>
             <w:r>
@@ -1817,7 +1817,7 @@
       <w:tr>
         <w:tc>
           <w:tcPr>
-            <w:tcW w:type="dxa" w:w="3135"/>
+            <w:tcW w:type="dxa" w:w="850"/>
           </w:tcPr>
           <w:p>
             <w:r>
@@ -1833,7 +1833,7 @@
         </w:tc>
         <w:tc>
           <w:tcPr>
-            <w:tcW w:type="dxa" w:w="3135"/>
+            <w:tcW w:type="dxa" w:w="3118"/>
           </w:tcPr>
           <w:p>
             <w:r>
@@ -1849,7 +1849,7 @@
         </w:tc>
         <w:tc>
           <w:tcPr>
-            <w:tcW w:type="dxa" w:w="3135"/>
+            <w:tcW w:type="dxa" w:w="5102"/>
           </w:tcPr>
           <w:p>
             <w:r>
@@ -1867,7 +1867,7 @@
       <w:tr>
         <w:tc>
           <w:tcPr>
-            <w:tcW w:type="dxa" w:w="3135"/>
+            <w:tcW w:type="dxa" w:w="850"/>
           </w:tcPr>
           <w:p>
             <w:r>
@@ -1883,7 +1883,7 @@
         </w:tc>
         <w:tc>
           <w:tcPr>
-            <w:tcW w:type="dxa" w:w="3135"/>
+            <w:tcW w:type="dxa" w:w="3118"/>
           </w:tcPr>
           <w:p>
             <w:r>
@@ -1899,7 +1899,7 @@
         </w:tc>
         <w:tc>
           <w:tcPr>
-            <w:tcW w:type="dxa" w:w="3135"/>
+            <w:tcW w:type="dxa" w:w="5102"/>
           </w:tcPr>
           <w:p>
             <w:r>
@@ -1917,7 +1917,7 @@
       <w:tr>
         <w:tc>
           <w:tcPr>
-            <w:tcW w:type="dxa" w:w="3135"/>
+            <w:tcW w:type="dxa" w:w="850"/>
           </w:tcPr>
           <w:p>
             <w:r>
@@ -1933,7 +1933,7 @@
         </w:tc>
         <w:tc>
           <w:tcPr>
-            <w:tcW w:type="dxa" w:w="3135"/>
+            <w:tcW w:type="dxa" w:w="3118"/>
           </w:tcPr>
           <w:p>
             <w:r>
@@ -1949,7 +1949,7 @@
         </w:tc>
         <w:tc>
           <w:tcPr>
-            <w:tcW w:type="dxa" w:w="3135"/>
+            <w:tcW w:type="dxa" w:w="5102"/>
           </w:tcPr>
           <w:p>
             <w:r>
@@ -1967,7 +1967,7 @@
       <w:tr>
         <w:tc>
           <w:tcPr>
-            <w:tcW w:type="dxa" w:w="3135"/>
+            <w:tcW w:type="dxa" w:w="850"/>
           </w:tcPr>
           <w:p>
             <w:r>
@@ -1983,7 +1983,7 @@
         </w:tc>
         <w:tc>
           <w:tcPr>
-            <w:tcW w:type="dxa" w:w="3135"/>
+            <w:tcW w:type="dxa" w:w="3118"/>
           </w:tcPr>
           <w:p>
             <w:r>
@@ -1999,7 +1999,7 @@
         </w:tc>
         <w:tc>
           <w:tcPr>
-            <w:tcW w:type="dxa" w:w="3135"/>
+            <w:tcW w:type="dxa" w:w="5102"/>
           </w:tcPr>
           <w:p>
             <w:r>
@@ -2094,7 +2094,7 @@
       <w:tr>
         <w:tc>
           <w:tcPr>
-            <w:tcW w:type="dxa" w:w="3135"/>
+            <w:tcW w:type="dxa" w:w="850"/>
             <w:shd w:fill="D9E2F3"/>
           </w:tcPr>
           <w:p>
@@ -2114,7 +2114,7 @@
         </w:tc>
         <w:tc>
           <w:tcPr>
-            <w:tcW w:type="dxa" w:w="3135"/>
+            <w:tcW w:type="dxa" w:w="3118"/>
             <w:shd w:fill="D9E2F3"/>
           </w:tcPr>
           <w:p>
@@ -2134,7 +2134,7 @@
         </w:tc>
         <w:tc>
           <w:tcPr>
-            <w:tcW w:type="dxa" w:w="3135"/>
+            <w:tcW w:type="dxa" w:w="5102"/>
             <w:shd w:fill="D9E2F3"/>
           </w:tcPr>
           <w:p>
@@ -2156,7 +2156,7 @@
       <w:tr>
         <w:tc>
           <w:tcPr>
-            <w:tcW w:type="dxa" w:w="3135"/>
+            <w:tcW w:type="dxa" w:w="850"/>
           </w:tcPr>
           <w:p>
             <w:r>
@@ -2172,7 +2172,7 @@
         </w:tc>
         <w:tc>
           <w:tcPr>
-            <w:tcW w:type="dxa" w:w="3135"/>
+            <w:tcW w:type="dxa" w:w="3118"/>
           </w:tcPr>
           <w:p>
             <w:r>
@@ -2188,7 +2188,7 @@
         </w:tc>
         <w:tc>
           <w:tcPr>
-            <w:tcW w:type="dxa" w:w="3135"/>
+            <w:tcW w:type="dxa" w:w="5102"/>
           </w:tcPr>
           <w:p>
             <w:r>
@@ -2206,7 +2206,7 @@
       <w:tr>
         <w:tc>
           <w:tcPr>
-            <w:tcW w:type="dxa" w:w="3135"/>
+            <w:tcW w:type="dxa" w:w="850"/>
           </w:tcPr>
           <w:p>
             <w:r>
@@ -2222,7 +2222,7 @@
         </w:tc>
         <w:tc>
           <w:tcPr>
-            <w:tcW w:type="dxa" w:w="3135"/>
+            <w:tcW w:type="dxa" w:w="3118"/>
           </w:tcPr>
           <w:p>
             <w:r>
@@ -2238,7 +2238,7 @@
         </w:tc>
         <w:tc>
           <w:tcPr>
-            <w:tcW w:type="dxa" w:w="3135"/>
+            <w:tcW w:type="dxa" w:w="5102"/>
           </w:tcPr>
           <w:p>
             <w:r>
@@ -2256,7 +2256,7 @@
       <w:tr>
         <w:tc>
           <w:tcPr>
-            <w:tcW w:type="dxa" w:w="3135"/>
+            <w:tcW w:type="dxa" w:w="850"/>
           </w:tcPr>
           <w:p>
             <w:r>
@@ -2272,7 +2272,7 @@
         </w:tc>
         <w:tc>
           <w:tcPr>
-            <w:tcW w:type="dxa" w:w="3135"/>
+            <w:tcW w:type="dxa" w:w="3118"/>
           </w:tcPr>
           <w:p>
             <w:r>
@@ -2288,7 +2288,7 @@
         </w:tc>
         <w:tc>
           <w:tcPr>
-            <w:tcW w:type="dxa" w:w="3135"/>
+            <w:tcW w:type="dxa" w:w="5102"/>
           </w:tcPr>
           <w:p>
             <w:r>
@@ -2306,7 +2306,7 @@
       <w:tr>
         <w:tc>
           <w:tcPr>
-            <w:tcW w:type="dxa" w:w="3135"/>
+            <w:tcW w:type="dxa" w:w="850"/>
           </w:tcPr>
           <w:p>
             <w:r>
@@ -2322,7 +2322,7 @@
         </w:tc>
         <w:tc>
           <w:tcPr>
-            <w:tcW w:type="dxa" w:w="3135"/>
+            <w:tcW w:type="dxa" w:w="3118"/>
           </w:tcPr>
           <w:p>
             <w:r>
@@ -2338,7 +2338,7 @@
         </w:tc>
         <w:tc>
           <w:tcPr>
-            <w:tcW w:type="dxa" w:w="3135"/>
+            <w:tcW w:type="dxa" w:w="5102"/>
           </w:tcPr>
           <w:p>
             <w:r>
@@ -3063,7 +3063,7 @@
       <w:tr>
         <w:tc>
           <w:tcPr>
-            <w:tcW w:type="dxa" w:w="3135"/>
+            <w:tcW w:type="dxa" w:w="850"/>
             <w:shd w:fill="D9E2F3"/>
           </w:tcPr>
           <w:p>
@@ -3083,7 +3083,7 @@
         </w:tc>
         <w:tc>
           <w:tcPr>
-            <w:tcW w:type="dxa" w:w="3135"/>
+            <w:tcW w:type="dxa" w:w="3118"/>
             <w:shd w:fill="D9E2F3"/>
           </w:tcPr>
           <w:p>
@@ -3103,7 +3103,7 @@
         </w:tc>
         <w:tc>
           <w:tcPr>
-            <w:tcW w:type="dxa" w:w="3135"/>
+            <w:tcW w:type="dxa" w:w="5102"/>
             <w:shd w:fill="D9E2F3"/>
           </w:tcPr>
           <w:p>
@@ -3125,7 +3125,7 @@
       <w:tr>
         <w:tc>
           <w:tcPr>
-            <w:tcW w:type="dxa" w:w="3135"/>
+            <w:tcW w:type="dxa" w:w="850"/>
           </w:tcPr>
           <w:p>
             <w:r>
@@ -3141,7 +3141,7 @@
         </w:tc>
         <w:tc>
           <w:tcPr>
-            <w:tcW w:type="dxa" w:w="3135"/>
+            <w:tcW w:type="dxa" w:w="3118"/>
           </w:tcPr>
           <w:p>
             <w:r>
@@ -3157,7 +3157,7 @@
         </w:tc>
         <w:tc>
           <w:tcPr>
-            <w:tcW w:type="dxa" w:w="3135"/>
+            <w:tcW w:type="dxa" w:w="5102"/>
           </w:tcPr>
           <w:p>
             <w:r>
@@ -3175,7 +3175,7 @@
       <w:tr>
         <w:tc>
           <w:tcPr>
-            <w:tcW w:type="dxa" w:w="3135"/>
+            <w:tcW w:type="dxa" w:w="850"/>
           </w:tcPr>
           <w:p>
             <w:r>
@@ -3191,7 +3191,7 @@
         </w:tc>
         <w:tc>
           <w:tcPr>
-            <w:tcW w:type="dxa" w:w="3135"/>
+            <w:tcW w:type="dxa" w:w="3118"/>
           </w:tcPr>
           <w:p>
             <w:r>
@@ -3207,7 +3207,7 @@
         </w:tc>
         <w:tc>
           <w:tcPr>
-            <w:tcW w:type="dxa" w:w="3135"/>
+            <w:tcW w:type="dxa" w:w="5102"/>
           </w:tcPr>
           <w:p>
             <w:r>
@@ -3225,7 +3225,7 @@
       <w:tr>
         <w:tc>
           <w:tcPr>
-            <w:tcW w:type="dxa" w:w="3135"/>
+            <w:tcW w:type="dxa" w:w="850"/>
           </w:tcPr>
           <w:p>
             <w:r>
@@ -3241,7 +3241,7 @@
         </w:tc>
         <w:tc>
           <w:tcPr>
-            <w:tcW w:type="dxa" w:w="3135"/>
+            <w:tcW w:type="dxa" w:w="3118"/>
           </w:tcPr>
           <w:p>
             <w:r>
@@ -3257,7 +3257,7 @@
         </w:tc>
         <w:tc>
           <w:tcPr>
-            <w:tcW w:type="dxa" w:w="3135"/>
+            <w:tcW w:type="dxa" w:w="5102"/>
           </w:tcPr>
           <w:p>
             <w:r>
@@ -3275,7 +3275,7 @@
       <w:tr>
         <w:tc>
           <w:tcPr>
-            <w:tcW w:type="dxa" w:w="3135"/>
+            <w:tcW w:type="dxa" w:w="850"/>
           </w:tcPr>
           <w:p>
             <w:r>
@@ -3291,7 +3291,7 @@
         </w:tc>
         <w:tc>
           <w:tcPr>
-            <w:tcW w:type="dxa" w:w="3135"/>
+            <w:tcW w:type="dxa" w:w="3118"/>
           </w:tcPr>
           <w:p>
             <w:r>
@@ -3307,7 +3307,7 @@
         </w:tc>
         <w:tc>
           <w:tcPr>
-            <w:tcW w:type="dxa" w:w="3135"/>
+            <w:tcW w:type="dxa" w:w="5102"/>
           </w:tcPr>
           <w:p>
             <w:r>
@@ -3325,7 +3325,7 @@
       <w:tr>
         <w:tc>
           <w:tcPr>
-            <w:tcW w:type="dxa" w:w="3135"/>
+            <w:tcW w:type="dxa" w:w="850"/>
           </w:tcPr>
           <w:p>
             <w:r>
@@ -3341,7 +3341,7 @@
         </w:tc>
         <w:tc>
           <w:tcPr>
-            <w:tcW w:type="dxa" w:w="3135"/>
+            <w:tcW w:type="dxa" w:w="3118"/>
           </w:tcPr>
           <w:p>
             <w:r>
@@ -3357,7 +3357,7 @@
         </w:tc>
         <w:tc>
           <w:tcPr>
-            <w:tcW w:type="dxa" w:w="3135"/>
+            <w:tcW w:type="dxa" w:w="5102"/>
           </w:tcPr>
           <w:p>
             <w:r>
@@ -3375,7 +3375,7 @@
       <w:tr>
         <w:tc>
           <w:tcPr>
-            <w:tcW w:type="dxa" w:w="3135"/>
+            <w:tcW w:type="dxa" w:w="850"/>
           </w:tcPr>
           <w:p>
             <w:r>
@@ -3391,7 +3391,7 @@
         </w:tc>
         <w:tc>
           <w:tcPr>
-            <w:tcW w:type="dxa" w:w="3135"/>
+            <w:tcW w:type="dxa" w:w="3118"/>
           </w:tcPr>
           <w:p>
             <w:r>
@@ -3407,7 +3407,7 @@
         </w:tc>
         <w:tc>
           <w:tcPr>
-            <w:tcW w:type="dxa" w:w="3135"/>
+            <w:tcW w:type="dxa" w:w="5102"/>
           </w:tcPr>
           <w:p>
             <w:r>
@@ -3678,7 +3678,7 @@
       <w:tr>
         <w:tc>
           <w:tcPr>
-            <w:tcW w:type="dxa" w:w="3135"/>
+            <w:tcW w:type="dxa" w:w="850"/>
             <w:shd w:fill="D9E2F3"/>
           </w:tcPr>
           <w:p>
@@ -3698,7 +3698,7 @@
         </w:tc>
         <w:tc>
           <w:tcPr>
-            <w:tcW w:type="dxa" w:w="3135"/>
+            <w:tcW w:type="dxa" w:w="3118"/>
             <w:shd w:fill="D9E2F3"/>
           </w:tcPr>
           <w:p>
@@ -3718,7 +3718,7 @@
         </w:tc>
         <w:tc>
           <w:tcPr>
-            <w:tcW w:type="dxa" w:w="3135"/>
+            <w:tcW w:type="dxa" w:w="5102"/>
             <w:shd w:fill="D9E2F3"/>
           </w:tcPr>
           <w:p>
@@ -3740,7 +3740,7 @@
       <w:tr>
         <w:tc>
           <w:tcPr>
-            <w:tcW w:type="dxa" w:w="3135"/>
+            <w:tcW w:type="dxa" w:w="850"/>
           </w:tcPr>
           <w:p>
             <w:r>
@@ -3756,7 +3756,7 @@
         </w:tc>
         <w:tc>
           <w:tcPr>
-            <w:tcW w:type="dxa" w:w="3135"/>
+            <w:tcW w:type="dxa" w:w="3118"/>
           </w:tcPr>
           <w:p>
             <w:r>
@@ -3772,7 +3772,7 @@
         </w:tc>
         <w:tc>
           <w:tcPr>
-            <w:tcW w:type="dxa" w:w="3135"/>
+            <w:tcW w:type="dxa" w:w="5102"/>
           </w:tcPr>
           <w:p>
             <w:r>
@@ -3790,7 +3790,7 @@
       <w:tr>
         <w:tc>
           <w:tcPr>
-            <w:tcW w:type="dxa" w:w="3135"/>
+            <w:tcW w:type="dxa" w:w="850"/>
           </w:tcPr>
           <w:p>
             <w:r>
@@ -3806,7 +3806,7 @@
         </w:tc>
         <w:tc>
           <w:tcPr>
-            <w:tcW w:type="dxa" w:w="3135"/>
+            <w:tcW w:type="dxa" w:w="3118"/>
           </w:tcPr>
           <w:p>
             <w:r>
@@ -3822,7 +3822,7 @@
         </w:tc>
         <w:tc>
           <w:tcPr>
-            <w:tcW w:type="dxa" w:w="3135"/>
+            <w:tcW w:type="dxa" w:w="5102"/>
           </w:tcPr>
           <w:p>
             <w:r>
@@ -3840,7 +3840,7 @@
       <w:tr>
         <w:tc>
           <w:tcPr>
-            <w:tcW w:type="dxa" w:w="3135"/>
+            <w:tcW w:type="dxa" w:w="850"/>
           </w:tcPr>
           <w:p>
             <w:r>
@@ -3856,7 +3856,7 @@
         </w:tc>
         <w:tc>
           <w:tcPr>
-            <w:tcW w:type="dxa" w:w="3135"/>
+            <w:tcW w:type="dxa" w:w="3118"/>
           </w:tcPr>
           <w:p>
             <w:r>
@@ -3872,7 +3872,7 @@
         </w:tc>
         <w:tc>
           <w:tcPr>
-            <w:tcW w:type="dxa" w:w="3135"/>
+            <w:tcW w:type="dxa" w:w="5102"/>
           </w:tcPr>
           <w:p>
             <w:r>
@@ -3890,7 +3890,7 @@
       <w:tr>
         <w:tc>
           <w:tcPr>
-            <w:tcW w:type="dxa" w:w="3135"/>
+            <w:tcW w:type="dxa" w:w="850"/>
           </w:tcPr>
           <w:p>
             <w:r>
@@ -3906,7 +3906,7 @@
         </w:tc>
         <w:tc>
           <w:tcPr>
-            <w:tcW w:type="dxa" w:w="3135"/>
+            <w:tcW w:type="dxa" w:w="3118"/>
           </w:tcPr>
           <w:p>
             <w:r>
@@ -3922,7 +3922,7 @@
         </w:tc>
         <w:tc>
           <w:tcPr>
-            <w:tcW w:type="dxa" w:w="3135"/>
+            <w:tcW w:type="dxa" w:w="5102"/>
           </w:tcPr>
           <w:p>
             <w:r>
@@ -3985,7 +3985,7 @@
       <w:tr>
         <w:tc>
           <w:tcPr>
-            <w:tcW w:type="dxa" w:w="3135"/>
+            <w:tcW w:type="dxa" w:w="2268"/>
             <w:shd w:fill="D9E2F3"/>
           </w:tcPr>
           <w:p>
@@ -4005,7 +4005,7 @@
         </w:tc>
         <w:tc>
           <w:tcPr>
-            <w:tcW w:type="dxa" w:w="3135"/>
+            <w:tcW w:type="dxa" w:w="2268"/>
             <w:shd w:fill="D9E2F3"/>
           </w:tcPr>
           <w:p>
@@ -4025,7 +4025,7 @@
         </w:tc>
         <w:tc>
           <w:tcPr>
-            <w:tcW w:type="dxa" w:w="3135"/>
+            <w:tcW w:type="dxa" w:w="4535"/>
             <w:shd w:fill="D9E2F3"/>
           </w:tcPr>
           <w:p>
@@ -4047,7 +4047,7 @@
       <w:tr>
         <w:tc>
           <w:tcPr>
-            <w:tcW w:type="dxa" w:w="3135"/>
+            <w:tcW w:type="dxa" w:w="2268"/>
           </w:tcPr>
           <w:p>
             <w:r>
@@ -4063,7 +4063,7 @@
         </w:tc>
         <w:tc>
           <w:tcPr>
-            <w:tcW w:type="dxa" w:w="3135"/>
+            <w:tcW w:type="dxa" w:w="2268"/>
           </w:tcPr>
           <w:p>
             <w:r>
@@ -4079,7 +4079,7 @@
         </w:tc>
         <w:tc>
           <w:tcPr>
-            <w:tcW w:type="dxa" w:w="3135"/>
+            <w:tcW w:type="dxa" w:w="4535"/>
           </w:tcPr>
           <w:p>
             <w:r>
@@ -4097,7 +4097,7 @@
       <w:tr>
         <w:tc>
           <w:tcPr>
-            <w:tcW w:type="dxa" w:w="3135"/>
+            <w:tcW w:type="dxa" w:w="2268"/>
           </w:tcPr>
           <w:p>
             <w:r>
@@ -4113,7 +4113,7 @@
         </w:tc>
         <w:tc>
           <w:tcPr>
-            <w:tcW w:type="dxa" w:w="3135"/>
+            <w:tcW w:type="dxa" w:w="2268"/>
           </w:tcPr>
           <w:p>
             <w:r>
@@ -4129,7 +4129,7 @@
         </w:tc>
         <w:tc>
           <w:tcPr>
-            <w:tcW w:type="dxa" w:w="3135"/>
+            <w:tcW w:type="dxa" w:w="4535"/>
           </w:tcPr>
           <w:p>
             <w:r>
@@ -4147,7 +4147,7 @@
       <w:tr>
         <w:tc>
           <w:tcPr>
-            <w:tcW w:type="dxa" w:w="3135"/>
+            <w:tcW w:type="dxa" w:w="2268"/>
           </w:tcPr>
           <w:p>
             <w:r>
@@ -4163,7 +4163,7 @@
         </w:tc>
         <w:tc>
           <w:tcPr>
-            <w:tcW w:type="dxa" w:w="3135"/>
+            <w:tcW w:type="dxa" w:w="2268"/>
           </w:tcPr>
           <w:p>
             <w:r>
@@ -4179,7 +4179,7 @@
         </w:tc>
         <w:tc>
           <w:tcPr>
-            <w:tcW w:type="dxa" w:w="3135"/>
+            <w:tcW w:type="dxa" w:w="4535"/>
           </w:tcPr>
           <w:p>
             <w:r>
@@ -4197,7 +4197,7 @@
       <w:tr>
         <w:tc>
           <w:tcPr>
-            <w:tcW w:type="dxa" w:w="3135"/>
+            <w:tcW w:type="dxa" w:w="2268"/>
           </w:tcPr>
           <w:p>
             <w:r>
@@ -4213,7 +4213,7 @@
         </w:tc>
         <w:tc>
           <w:tcPr>
-            <w:tcW w:type="dxa" w:w="3135"/>
+            <w:tcW w:type="dxa" w:w="2268"/>
           </w:tcPr>
           <w:p>
             <w:r>
@@ -4229,7 +4229,7 @@
         </w:tc>
         <w:tc>
           <w:tcPr>
-            <w:tcW w:type="dxa" w:w="3135"/>
+            <w:tcW w:type="dxa" w:w="4535"/>
           </w:tcPr>
           <w:p>
             <w:r>
@@ -4247,7 +4247,7 @@
       <w:tr>
         <w:tc>
           <w:tcPr>
-            <w:tcW w:type="dxa" w:w="3135"/>
+            <w:tcW w:type="dxa" w:w="2268"/>
           </w:tcPr>
           <w:p>
             <w:r>
@@ -4263,7 +4263,7 @@
         </w:tc>
         <w:tc>
           <w:tcPr>
-            <w:tcW w:type="dxa" w:w="3135"/>
+            <w:tcW w:type="dxa" w:w="2268"/>
           </w:tcPr>
           <w:p>
             <w:r>
@@ -4279,7 +4279,7 @@
         </w:tc>
         <w:tc>
           <w:tcPr>
-            <w:tcW w:type="dxa" w:w="3135"/>
+            <w:tcW w:type="dxa" w:w="4535"/>
           </w:tcPr>
           <w:p>
             <w:r>
@@ -4358,7 +4358,7 @@
       <w:tr>
         <w:tc>
           <w:tcPr>
-            <w:tcW w:type="dxa" w:w="3135"/>
+            <w:tcW w:type="dxa" w:w="850"/>
             <w:shd w:fill="D9E2F3"/>
           </w:tcPr>
           <w:p>
@@ -4378,7 +4378,7 @@
         </w:tc>
         <w:tc>
           <w:tcPr>
-            <w:tcW w:type="dxa" w:w="3135"/>
+            <w:tcW w:type="dxa" w:w="3118"/>
             <w:shd w:fill="D9E2F3"/>
           </w:tcPr>
           <w:p>
@@ -4398,7 +4398,7 @@
         </w:tc>
         <w:tc>
           <w:tcPr>
-            <w:tcW w:type="dxa" w:w="3135"/>
+            <w:tcW w:type="dxa" w:w="5102"/>
             <w:shd w:fill="D9E2F3"/>
           </w:tcPr>
           <w:p>
@@ -4420,7 +4420,7 @@
       <w:tr>
         <w:tc>
           <w:tcPr>
-            <w:tcW w:type="dxa" w:w="3135"/>
+            <w:tcW w:type="dxa" w:w="850"/>
           </w:tcPr>
           <w:p>
             <w:r>
@@ -4436,7 +4436,7 @@
         </w:tc>
         <w:tc>
           <w:tcPr>
-            <w:tcW w:type="dxa" w:w="3135"/>
+            <w:tcW w:type="dxa" w:w="3118"/>
           </w:tcPr>
           <w:p>
             <w:r>
@@ -4452,7 +4452,7 @@
         </w:tc>
         <w:tc>
           <w:tcPr>
-            <w:tcW w:type="dxa" w:w="3135"/>
+            <w:tcW w:type="dxa" w:w="5102"/>
           </w:tcPr>
           <w:p>
             <w:r>
@@ -4470,7 +4470,7 @@
       <w:tr>
         <w:tc>
           <w:tcPr>
-            <w:tcW w:type="dxa" w:w="3135"/>
+            <w:tcW w:type="dxa" w:w="850"/>
           </w:tcPr>
           <w:p>
             <w:r>
@@ -4486,7 +4486,7 @@
         </w:tc>
         <w:tc>
           <w:tcPr>
-            <w:tcW w:type="dxa" w:w="3135"/>
+            <w:tcW w:type="dxa" w:w="3118"/>
           </w:tcPr>
           <w:p>
             <w:r>
@@ -4502,7 +4502,7 @@
         </w:tc>
         <w:tc>
           <w:tcPr>
-            <w:tcW w:type="dxa" w:w="3135"/>
+            <w:tcW w:type="dxa" w:w="5102"/>
           </w:tcPr>
           <w:p>
             <w:r>
@@ -4520,7 +4520,7 @@
       <w:tr>
         <w:tc>
           <w:tcPr>
-            <w:tcW w:type="dxa" w:w="3135"/>
+            <w:tcW w:type="dxa" w:w="850"/>
           </w:tcPr>
           <w:p>
             <w:r>
@@ -4536,7 +4536,7 @@
         </w:tc>
         <w:tc>
           <w:tcPr>
-            <w:tcW w:type="dxa" w:w="3135"/>
+            <w:tcW w:type="dxa" w:w="3118"/>
           </w:tcPr>
           <w:p>
             <w:r>
@@ -4552,7 +4552,7 @@
         </w:tc>
         <w:tc>
           <w:tcPr>
-            <w:tcW w:type="dxa" w:w="3135"/>
+            <w:tcW w:type="dxa" w:w="5102"/>
           </w:tcPr>
           <w:p>
             <w:r>
@@ -4570,7 +4570,7 @@
       <w:tr>
         <w:tc>
           <w:tcPr>
-            <w:tcW w:type="dxa" w:w="3135"/>
+            <w:tcW w:type="dxa" w:w="850"/>
           </w:tcPr>
           <w:p>
             <w:r>
@@ -4586,7 +4586,7 @@
         </w:tc>
         <w:tc>
           <w:tcPr>
-            <w:tcW w:type="dxa" w:w="3135"/>
+            <w:tcW w:type="dxa" w:w="3118"/>
           </w:tcPr>
           <w:p>
             <w:r>
@@ -4602,7 +4602,7 @@
         </w:tc>
         <w:tc>
           <w:tcPr>
-            <w:tcW w:type="dxa" w:w="3135"/>
+            <w:tcW w:type="dxa" w:w="5102"/>
           </w:tcPr>
           <w:p>
             <w:r>
@@ -4620,7 +4620,7 @@
       <w:tr>
         <w:tc>
           <w:tcPr>
-            <w:tcW w:type="dxa" w:w="3135"/>
+            <w:tcW w:type="dxa" w:w="850"/>
           </w:tcPr>
           <w:p>
             <w:r>
@@ -4636,7 +4636,7 @@
         </w:tc>
         <w:tc>
           <w:tcPr>
-            <w:tcW w:type="dxa" w:w="3135"/>
+            <w:tcW w:type="dxa" w:w="3118"/>
           </w:tcPr>
           <w:p>
             <w:r>
@@ -4652,7 +4652,7 @@
         </w:tc>
         <w:tc>
           <w:tcPr>
-            <w:tcW w:type="dxa" w:w="3135"/>
+            <w:tcW w:type="dxa" w:w="5102"/>
           </w:tcPr>
           <w:p>
             <w:r>
@@ -4777,7 +4777,7 @@
       <w:tr>
         <w:tc>
           <w:tcPr>
-            <w:tcW w:type="dxa" w:w="3135"/>
+            <w:tcW w:type="dxa" w:w="1701"/>
             <w:shd w:fill="D9E2F3"/>
           </w:tcPr>
           <w:p>
@@ -4797,7 +4797,7 @@
         </w:tc>
         <w:tc>
           <w:tcPr>
-            <w:tcW w:type="dxa" w:w="3135"/>
+            <w:tcW w:type="dxa" w:w="2835"/>
             <w:shd w:fill="D9E2F3"/>
           </w:tcPr>
           <w:p>
@@ -4817,7 +4817,7 @@
         </w:tc>
         <w:tc>
           <w:tcPr>
-            <w:tcW w:type="dxa" w:w="3135"/>
+            <w:tcW w:type="dxa" w:w="4535"/>
             <w:shd w:fill="D9E2F3"/>
           </w:tcPr>
           <w:p>
@@ -4839,7 +4839,7 @@
       <w:tr>
         <w:tc>
           <w:tcPr>
-            <w:tcW w:type="dxa" w:w="3135"/>
+            <w:tcW w:type="dxa" w:w="1701"/>
           </w:tcPr>
           <w:p>
             <w:r>
@@ -4855,7 +4855,7 @@
         </w:tc>
         <w:tc>
           <w:tcPr>
-            <w:tcW w:type="dxa" w:w="3135"/>
+            <w:tcW w:type="dxa" w:w="2835"/>
           </w:tcPr>
           <w:p>
             <w:r>
@@ -4871,7 +4871,7 @@
         </w:tc>
         <w:tc>
           <w:tcPr>
-            <w:tcW w:type="dxa" w:w="3135"/>
+            <w:tcW w:type="dxa" w:w="4535"/>
           </w:tcPr>
           <w:p>
             <w:r>
@@ -4889,7 +4889,7 @@
       <w:tr>
         <w:tc>
           <w:tcPr>
-            <w:tcW w:type="dxa" w:w="3135"/>
+            <w:tcW w:type="dxa" w:w="1701"/>
           </w:tcPr>
           <w:p>
             <w:r>
@@ -4905,7 +4905,7 @@
         </w:tc>
         <w:tc>
           <w:tcPr>
-            <w:tcW w:type="dxa" w:w="3135"/>
+            <w:tcW w:type="dxa" w:w="2835"/>
           </w:tcPr>
           <w:p>
             <w:r>
@@ -4921,7 +4921,7 @@
         </w:tc>
         <w:tc>
           <w:tcPr>
-            <w:tcW w:type="dxa" w:w="3135"/>
+            <w:tcW w:type="dxa" w:w="4535"/>
           </w:tcPr>
           <w:p>
             <w:r>
@@ -4939,7 +4939,7 @@
       <w:tr>
         <w:tc>
           <w:tcPr>
-            <w:tcW w:type="dxa" w:w="3135"/>
+            <w:tcW w:type="dxa" w:w="1701"/>
           </w:tcPr>
           <w:p>
             <w:r>
@@ -4955,7 +4955,7 @@
         </w:tc>
         <w:tc>
           <w:tcPr>
-            <w:tcW w:type="dxa" w:w="3135"/>
+            <w:tcW w:type="dxa" w:w="2835"/>
           </w:tcPr>
           <w:p>
             <w:r>
@@ -4971,7 +4971,7 @@
         </w:tc>
         <w:tc>
           <w:tcPr>
-            <w:tcW w:type="dxa" w:w="3135"/>
+            <w:tcW w:type="dxa" w:w="4535"/>
           </w:tcPr>
           <w:p>
             <w:r>
@@ -4989,7 +4989,7 @@
       <w:tr>
         <w:tc>
           <w:tcPr>
-            <w:tcW w:type="dxa" w:w="3135"/>
+            <w:tcW w:type="dxa" w:w="1701"/>
           </w:tcPr>
           <w:p>
             <w:r>
@@ -5005,7 +5005,7 @@
         </w:tc>
         <w:tc>
           <w:tcPr>
-            <w:tcW w:type="dxa" w:w="3135"/>
+            <w:tcW w:type="dxa" w:w="2835"/>
           </w:tcPr>
           <w:p>
             <w:r>
@@ -5021,7 +5021,7 @@
         </w:tc>
         <w:tc>
           <w:tcPr>
-            <w:tcW w:type="dxa" w:w="3135"/>
+            <w:tcW w:type="dxa" w:w="4535"/>
           </w:tcPr>
           <w:p>
             <w:r>
@@ -5084,7 +5084,7 @@
       <w:tr>
         <w:tc>
           <w:tcPr>
-            <w:tcW w:type="dxa" w:w="3135"/>
+            <w:tcW w:type="dxa" w:w="850"/>
             <w:shd w:fill="D9E2F3"/>
           </w:tcPr>
           <w:p>
@@ -5104,7 +5104,7 @@
         </w:tc>
         <w:tc>
           <w:tcPr>
-            <w:tcW w:type="dxa" w:w="3135"/>
+            <w:tcW w:type="dxa" w:w="3118"/>
             <w:shd w:fill="D9E2F3"/>
           </w:tcPr>
           <w:p>
@@ -5124,7 +5124,7 @@
         </w:tc>
         <w:tc>
           <w:tcPr>
-            <w:tcW w:type="dxa" w:w="3135"/>
+            <w:tcW w:type="dxa" w:w="5102"/>
             <w:shd w:fill="D9E2F3"/>
           </w:tcPr>
           <w:p>
@@ -5146,7 +5146,7 @@
       <w:tr>
         <w:tc>
           <w:tcPr>
-            <w:tcW w:type="dxa" w:w="3135"/>
+            <w:tcW w:type="dxa" w:w="850"/>
           </w:tcPr>
           <w:p>
             <w:r>
@@ -5162,7 +5162,7 @@
         </w:tc>
         <w:tc>
           <w:tcPr>
-            <w:tcW w:type="dxa" w:w="3135"/>
+            <w:tcW w:type="dxa" w:w="3118"/>
           </w:tcPr>
           <w:p>
             <w:r>
@@ -5178,7 +5178,7 @@
         </w:tc>
         <w:tc>
           <w:tcPr>
-            <w:tcW w:type="dxa" w:w="3135"/>
+            <w:tcW w:type="dxa" w:w="5102"/>
           </w:tcPr>
           <w:p>
             <w:r>
@@ -5196,7 +5196,7 @@
       <w:tr>
         <w:tc>
           <w:tcPr>
-            <w:tcW w:type="dxa" w:w="3135"/>
+            <w:tcW w:type="dxa" w:w="850"/>
           </w:tcPr>
           <w:p>
             <w:r>
@@ -5212,7 +5212,7 @@
         </w:tc>
         <w:tc>
           <w:tcPr>
-            <w:tcW w:type="dxa" w:w="3135"/>
+            <w:tcW w:type="dxa" w:w="3118"/>
           </w:tcPr>
           <w:p>
             <w:r>
@@ -5228,7 +5228,7 @@
         </w:tc>
         <w:tc>
           <w:tcPr>
-            <w:tcW w:type="dxa" w:w="3135"/>
+            <w:tcW w:type="dxa" w:w="5102"/>
           </w:tcPr>
           <w:p>
             <w:r>
@@ -5246,7 +5246,7 @@
       <w:tr>
         <w:tc>
           <w:tcPr>
-            <w:tcW w:type="dxa" w:w="3135"/>
+            <w:tcW w:type="dxa" w:w="850"/>
           </w:tcPr>
           <w:p>
             <w:r>
@@ -5262,7 +5262,7 @@
         </w:tc>
         <w:tc>
           <w:tcPr>
-            <w:tcW w:type="dxa" w:w="3135"/>
+            <w:tcW w:type="dxa" w:w="3118"/>
           </w:tcPr>
           <w:p>
             <w:r>
@@ -5278,7 +5278,7 @@
         </w:tc>
         <w:tc>
           <w:tcPr>
-            <w:tcW w:type="dxa" w:w="3135"/>
+            <w:tcW w:type="dxa" w:w="5102"/>
           </w:tcPr>
           <w:p>
             <w:r>
@@ -5296,7 +5296,7 @@
       <w:tr>
         <w:tc>
           <w:tcPr>
-            <w:tcW w:type="dxa" w:w="3135"/>
+            <w:tcW w:type="dxa" w:w="850"/>
           </w:tcPr>
           <w:p>
             <w:r>
@@ -5312,7 +5312,7 @@
         </w:tc>
         <w:tc>
           <w:tcPr>
-            <w:tcW w:type="dxa" w:w="3135"/>
+            <w:tcW w:type="dxa" w:w="3118"/>
           </w:tcPr>
           <w:p>
             <w:r>
@@ -5328,7 +5328,7 @@
         </w:tc>
         <w:tc>
           <w:tcPr>
-            <w:tcW w:type="dxa" w:w="3135"/>
+            <w:tcW w:type="dxa" w:w="5102"/>
           </w:tcPr>
           <w:p>
             <w:r>
@@ -5346,7 +5346,7 @@
       <w:tr>
         <w:tc>
           <w:tcPr>
-            <w:tcW w:type="dxa" w:w="3135"/>
+            <w:tcW w:type="dxa" w:w="850"/>
           </w:tcPr>
           <w:p>
             <w:r>
@@ -5362,7 +5362,7 @@
         </w:tc>
         <w:tc>
           <w:tcPr>
-            <w:tcW w:type="dxa" w:w="3135"/>
+            <w:tcW w:type="dxa" w:w="3118"/>
           </w:tcPr>
           <w:p>
             <w:r>
@@ -5378,7 +5378,7 @@
         </w:tc>
         <w:tc>
           <w:tcPr>
-            <w:tcW w:type="dxa" w:w="3135"/>
+            <w:tcW w:type="dxa" w:w="5102"/>
           </w:tcPr>
           <w:p>
             <w:r>
@@ -5396,7 +5396,7 @@
       <w:tr>
         <w:tc>
           <w:tcPr>
-            <w:tcW w:type="dxa" w:w="3135"/>
+            <w:tcW w:type="dxa" w:w="850"/>
           </w:tcPr>
           <w:p>
             <w:r>
@@ -5412,7 +5412,7 @@
         </w:tc>
         <w:tc>
           <w:tcPr>
-            <w:tcW w:type="dxa" w:w="3135"/>
+            <w:tcW w:type="dxa" w:w="3118"/>
           </w:tcPr>
           <w:p>
             <w:r>
@@ -5428,7 +5428,7 @@
         </w:tc>
         <w:tc>
           <w:tcPr>
-            <w:tcW w:type="dxa" w:w="3135"/>
+            <w:tcW w:type="dxa" w:w="5102"/>
           </w:tcPr>
           <w:p>
             <w:r>
@@ -5671,7 +5671,7 @@
       <w:tr>
         <w:tc>
           <w:tcPr>
-            <w:tcW w:type="dxa" w:w="3135"/>
+            <w:tcW w:type="dxa" w:w="2268"/>
             <w:shd w:fill="D9E2F3"/>
           </w:tcPr>
           <w:p>
@@ -5691,7 +5691,7 @@
         </w:tc>
         <w:tc>
           <w:tcPr>
-            <w:tcW w:type="dxa" w:w="3135"/>
+            <w:tcW w:type="dxa" w:w="3118"/>
             <w:shd w:fill="D9E2F3"/>
           </w:tcPr>
           <w:p>
@@ -5711,7 +5711,7 @@
         </w:tc>
         <w:tc>
           <w:tcPr>
-            <w:tcW w:type="dxa" w:w="3135"/>
+            <w:tcW w:type="dxa" w:w="3685"/>
             <w:shd w:fill="D9E2F3"/>
           </w:tcPr>
           <w:p>
@@ -5733,7 +5733,7 @@
       <w:tr>
         <w:tc>
           <w:tcPr>
-            <w:tcW w:type="dxa" w:w="3135"/>
+            <w:tcW w:type="dxa" w:w="2268"/>
           </w:tcPr>
           <w:p>
             <w:r>
@@ -5749,7 +5749,7 @@
         </w:tc>
         <w:tc>
           <w:tcPr>
-            <w:tcW w:type="dxa" w:w="3135"/>
+            <w:tcW w:type="dxa" w:w="3118"/>
           </w:tcPr>
           <w:p>
             <w:r>
@@ -5765,7 +5765,7 @@
         </w:tc>
         <w:tc>
           <w:tcPr>
-            <w:tcW w:type="dxa" w:w="3135"/>
+            <w:tcW w:type="dxa" w:w="3685"/>
           </w:tcPr>
           <w:p>
             <w:r>
@@ -5783,7 +5783,7 @@
       <w:tr>
         <w:tc>
           <w:tcPr>
-            <w:tcW w:type="dxa" w:w="3135"/>
+            <w:tcW w:type="dxa" w:w="2268"/>
           </w:tcPr>
           <w:p>
             <w:r>
@@ -5799,7 +5799,7 @@
         </w:tc>
         <w:tc>
           <w:tcPr>
-            <w:tcW w:type="dxa" w:w="3135"/>
+            <w:tcW w:type="dxa" w:w="3118"/>
           </w:tcPr>
           <w:p>
             <w:r>
@@ -5815,7 +5815,7 @@
         </w:tc>
         <w:tc>
           <w:tcPr>
-            <w:tcW w:type="dxa" w:w="3135"/>
+            <w:tcW w:type="dxa" w:w="3685"/>
           </w:tcPr>
           <w:p>
             <w:r>
@@ -5833,7 +5833,7 @@
       <w:tr>
         <w:tc>
           <w:tcPr>
-            <w:tcW w:type="dxa" w:w="3135"/>
+            <w:tcW w:type="dxa" w:w="2268"/>
           </w:tcPr>
           <w:p>
             <w:r>
@@ -5849,7 +5849,7 @@
         </w:tc>
         <w:tc>
           <w:tcPr>
-            <w:tcW w:type="dxa" w:w="3135"/>
+            <w:tcW w:type="dxa" w:w="3118"/>
           </w:tcPr>
           <w:p>
             <w:r>
@@ -5865,7 +5865,7 @@
         </w:tc>
         <w:tc>
           <w:tcPr>
-            <w:tcW w:type="dxa" w:w="3135"/>
+            <w:tcW w:type="dxa" w:w="3685"/>
           </w:tcPr>
           <w:p>
             <w:r>
@@ -5883,7 +5883,7 @@
       <w:tr>
         <w:tc>
           <w:tcPr>
-            <w:tcW w:type="dxa" w:w="3135"/>
+            <w:tcW w:type="dxa" w:w="2268"/>
           </w:tcPr>
           <w:p>
             <w:r>
@@ -5899,7 +5899,7 @@
         </w:tc>
         <w:tc>
           <w:tcPr>
-            <w:tcW w:type="dxa" w:w="3135"/>
+            <w:tcW w:type="dxa" w:w="3118"/>
           </w:tcPr>
           <w:p>
             <w:r>
@@ -5915,7 +5915,7 @@
         </w:tc>
         <w:tc>
           <w:tcPr>
-            <w:tcW w:type="dxa" w:w="3135"/>
+            <w:tcW w:type="dxa" w:w="3685"/>
           </w:tcPr>
           <w:p>
             <w:r>
@@ -5933,7 +5933,7 @@
       <w:tr>
         <w:tc>
           <w:tcPr>
-            <w:tcW w:type="dxa" w:w="3135"/>
+            <w:tcW w:type="dxa" w:w="2268"/>
           </w:tcPr>
           <w:p>
             <w:r>
@@ -5949,7 +5949,7 @@
         </w:tc>
         <w:tc>
           <w:tcPr>
-            <w:tcW w:type="dxa" w:w="3135"/>
+            <w:tcW w:type="dxa" w:w="3118"/>
           </w:tcPr>
           <w:p>
             <w:r>
@@ -5965,7 +5965,7 @@
         </w:tc>
         <w:tc>
           <w:tcPr>
-            <w:tcW w:type="dxa" w:w="3135"/>
+            <w:tcW w:type="dxa" w:w="3685"/>
           </w:tcPr>
           <w:p>
             <w:r>
@@ -5983,7 +5983,7 @@
       <w:tr>
         <w:tc>
           <w:tcPr>
-            <w:tcW w:type="dxa" w:w="3135"/>
+            <w:tcW w:type="dxa" w:w="2268"/>
           </w:tcPr>
           <w:p>
             <w:r>
@@ -5999,7 +5999,7 @@
         </w:tc>
         <w:tc>
           <w:tcPr>
-            <w:tcW w:type="dxa" w:w="3135"/>
+            <w:tcW w:type="dxa" w:w="3118"/>
           </w:tcPr>
           <w:p>
             <w:r>
@@ -6015,7 +6015,7 @@
         </w:tc>
         <w:tc>
           <w:tcPr>
-            <w:tcW w:type="dxa" w:w="3135"/>
+            <w:tcW w:type="dxa" w:w="3685"/>
           </w:tcPr>
           <w:p>
             <w:r>

</xml_diff>